<commit_message>
Made minor changes to the highlights section, removed first bullet point
</commit_message>
<xml_diff>
--- a/Manuscripts/Muscle Tsc1 Knockout Paper/Highlights.docx
+++ b/Manuscripts/Muscle Tsc1 Knockout Paper/Highlights.docx
@@ -53,7 +53,7 @@
           <w:sz w:val="22"/>
           <w:szCs w:val="22"/>
         </w:rPr>
-        <w:t>Chronic activation of mTORC1 in skeletal muscle modulates substrate oxidation</w:t>
+        <w:t>Skeletal muscle mTORC1 activity is an important regulator of energy expenditure</w:t>
       </w:r>
     </w:p>
     <w:p>
@@ -89,47 +89,7 @@
           <w:sz w:val="22"/>
           <w:szCs w:val="22"/>
         </w:rPr>
-        <w:t xml:space="preserve">Skeletal muscle </w:t>
-      </w:r>
-      <w:r>
-        <w:rPr>
-          <w:rFonts w:ascii="Arial" w:hAnsi="Arial" w:cs="Arial"/>
-          <w:sz w:val="22"/>
-          <w:szCs w:val="22"/>
-        </w:rPr>
-        <w:t xml:space="preserve">mTORC1 </w:t>
-      </w:r>
-      <w:r>
-        <w:rPr>
-          <w:rFonts w:ascii="Arial" w:hAnsi="Arial" w:cs="Arial"/>
-          <w:sz w:val="22"/>
-          <w:szCs w:val="22"/>
-        </w:rPr>
-        <w:t xml:space="preserve">activity </w:t>
-      </w:r>
-      <w:r>
-        <w:rPr>
-          <w:rFonts w:ascii="Arial" w:hAnsi="Arial" w:cs="Arial"/>
-          <w:sz w:val="22"/>
-          <w:szCs w:val="22"/>
-        </w:rPr>
-        <w:t xml:space="preserve">is an important regulator </w:t>
-      </w:r>
-      <w:r>
-        <w:rPr>
-          <w:rFonts w:ascii="Arial" w:hAnsi="Arial" w:cs="Arial"/>
-          <w:sz w:val="22"/>
-          <w:szCs w:val="22"/>
-        </w:rPr>
-        <w:t>of</w:t>
-      </w:r>
-      <w:r>
-        <w:rPr>
-          <w:rFonts w:ascii="Arial" w:hAnsi="Arial" w:cs="Arial"/>
-          <w:sz w:val="22"/>
-          <w:szCs w:val="22"/>
-        </w:rPr>
-        <w:t xml:space="preserve"> energy expenditure</w:t>
+        <w:t>RNA-seq reveals multiple mTORC1-responsve genes in skeletal muscle</w:t>
       </w:r>
     </w:p>
     <w:p>
@@ -143,6 +103,8 @@
           <w:szCs w:val="22"/>
         </w:rPr>
       </w:pPr>
+      <w:bookmarkStart w:id="0" w:name="_GoBack"/>
+      <w:bookmarkEnd w:id="0"/>
     </w:p>
     <w:p>
       <w:pPr>
@@ -165,7 +127,63 @@
           <w:sz w:val="22"/>
           <w:szCs w:val="22"/>
         </w:rPr>
-        <w:t>RNA-seq reveals multiple mTORC1-responsve genes in skeletal muscle</w:t>
+        <w:t xml:space="preserve">mTORC1 </w:t>
+      </w:r>
+      <w:r>
+        <w:rPr>
+          <w:rFonts w:ascii="Arial" w:hAnsi="Arial" w:cs="Arial"/>
+          <w:sz w:val="22"/>
+          <w:szCs w:val="22"/>
+        </w:rPr>
+        <w:t xml:space="preserve">activation </w:t>
+      </w:r>
+      <w:r>
+        <w:rPr>
+          <w:rFonts w:ascii="Arial" w:hAnsi="Arial" w:cs="Arial"/>
+          <w:sz w:val="22"/>
+          <w:szCs w:val="22"/>
+        </w:rPr>
+        <w:t>increase</w:t>
+      </w:r>
+      <w:r>
+        <w:rPr>
+          <w:rFonts w:ascii="Arial" w:hAnsi="Arial" w:cs="Arial"/>
+          <w:sz w:val="22"/>
+          <w:szCs w:val="22"/>
+        </w:rPr>
+        <w:t>s</w:t>
+      </w:r>
+      <w:r>
+        <w:rPr>
+          <w:rFonts w:ascii="Arial" w:hAnsi="Arial" w:cs="Arial"/>
+          <w:sz w:val="22"/>
+          <w:szCs w:val="22"/>
+        </w:rPr>
+        <w:t xml:space="preserve"> thermogenesis</w:t>
+      </w:r>
+      <w:r>
+        <w:rPr>
+          <w:rFonts w:ascii="Arial" w:hAnsi="Arial" w:cs="Arial"/>
+          <w:sz w:val="22"/>
+          <w:szCs w:val="22"/>
+        </w:rPr>
+        <w:t>, potentially</w:t>
+      </w:r>
+      <w:r>
+        <w:rPr>
+          <w:rFonts w:ascii="Arial" w:hAnsi="Arial" w:cs="Arial"/>
+          <w:sz w:val="22"/>
+          <w:szCs w:val="22"/>
+        </w:rPr>
+        <w:t xml:space="preserve"> via sarcolipin-driven uncoupling of SERCA</w:t>
+      </w:r>
+      <w:r>
+        <w:rPr>
+          <w:rFonts w:ascii="Arial" w:hAnsi="Arial" w:cs="Arial"/>
+          <w:sz w:val="22"/>
+          <w:szCs w:val="22"/>
+        </w:rPr>
+        <w:t xml:space="preserve"> in muscle</w:t>
       </w:r>
     </w:p>
     <w:p>
@@ -201,82 +219,6 @@
           <w:sz w:val="22"/>
           <w:szCs w:val="22"/>
         </w:rPr>
-        <w:t xml:space="preserve">mTORC1 </w:t>
-      </w:r>
-      <w:r>
-        <w:rPr>
-          <w:rFonts w:ascii="Arial" w:hAnsi="Arial" w:cs="Arial"/>
-          <w:sz w:val="22"/>
-          <w:szCs w:val="22"/>
-        </w:rPr>
-        <w:t xml:space="preserve">activation </w:t>
-      </w:r>
-      <w:r>
-        <w:rPr>
-          <w:rFonts w:ascii="Arial" w:hAnsi="Arial" w:cs="Arial"/>
-          <w:sz w:val="22"/>
-          <w:szCs w:val="22"/>
-        </w:rPr>
-        <w:t>increase</w:t>
-      </w:r>
-      <w:r>
-        <w:rPr>
-          <w:rFonts w:ascii="Arial" w:hAnsi="Arial" w:cs="Arial"/>
-          <w:sz w:val="22"/>
-          <w:szCs w:val="22"/>
-        </w:rPr>
-        <w:t>s</w:t>
-      </w:r>
-      <w:r>
-        <w:rPr>
-          <w:rFonts w:ascii="Arial" w:hAnsi="Arial" w:cs="Arial"/>
-          <w:sz w:val="22"/>
-          <w:szCs w:val="22"/>
-        </w:rPr>
-        <w:t xml:space="preserve"> thermogenesis via sarcolipin-driven uncoupling of SERCA</w:t>
-      </w:r>
-      <w:r>
-        <w:rPr>
-          <w:rFonts w:ascii="Arial" w:hAnsi="Arial" w:cs="Arial"/>
-          <w:sz w:val="22"/>
-          <w:szCs w:val="22"/>
-        </w:rPr>
-        <w:t xml:space="preserve"> in muscle</w:t>
-      </w:r>
-    </w:p>
-    <w:p>
-      <w:pPr>
-        <w:pStyle w:val="ListParagraph"/>
-        <w:rPr>
-          <w:rFonts w:ascii="Arial" w:hAnsi="Arial" w:cs="Arial"/>
-          <w:b/>
-          <w:bCs/>
-          <w:sz w:val="22"/>
-          <w:szCs w:val="22"/>
-        </w:rPr>
-      </w:pPr>
-    </w:p>
-    <w:p>
-      <w:pPr>
-        <w:pStyle w:val="ListParagraph"/>
-        <w:numPr>
-          <w:ilvl w:val="0"/>
-          <w:numId w:val="1"/>
-        </w:numPr>
-        <w:rPr>
-          <w:rFonts w:ascii="Arial" w:hAnsi="Arial" w:cs="Arial"/>
-          <w:b/>
-          <w:bCs/>
-          <w:sz w:val="22"/>
-          <w:szCs w:val="22"/>
-        </w:rPr>
-      </w:pPr>
-      <w:r>
-        <w:rPr>
-          <w:rFonts w:ascii="Arial" w:hAnsi="Arial" w:cs="Arial"/>
-          <w:sz w:val="22"/>
-          <w:szCs w:val="22"/>
-        </w:rPr>
         <w:t xml:space="preserve">Chronic </w:t>
       </w:r>
       <w:r>
@@ -293,17 +235,7 @@
           <w:sz w:val="22"/>
           <w:szCs w:val="22"/>
         </w:rPr>
-        <w:t>mTORC1 activation reduces long</w:t>
-      </w:r>
-      <w:bookmarkStart w:id="0" w:name="_GoBack"/>
-      <w:bookmarkEnd w:id="0"/>
-      <w:r>
-        <w:rPr>
-          <w:rFonts w:ascii="Arial" w:hAnsi="Arial" w:cs="Arial"/>
-          <w:sz w:val="22"/>
-          <w:szCs w:val="22"/>
-        </w:rPr>
-        <w:t>evity</w:t>
+        <w:t>mTORC1 activation reduces longevity</w:t>
       </w:r>
     </w:p>
     <w:p>
@@ -486,7 +418,7 @@
     </w:rPrDefault>
     <w:pPrDefault/>
   </w:docDefaults>
-  <w:latentStyles w:defLockedState="0" w:defUIPriority="99" w:defSemiHidden="0" w:defUnhideWhenUsed="0" w:defQFormat="0" w:count="376">
+  <w:latentStyles w:defLockedState="0" w:defUIPriority="99" w:defSemiHidden="0" w:defUnhideWhenUsed="0" w:defQFormat="0" w:count="375">
     <w:lsdException w:name="Normal" w:uiPriority="0" w:qFormat="1"/>
     <w:lsdException w:name="heading 1" w:uiPriority="9" w:qFormat="1"/>
     <w:lsdException w:name="heading 2" w:semiHidden="1" w:uiPriority="9" w:unhideWhenUsed="1" w:qFormat="1"/>
@@ -862,7 +794,6 @@
     <w:lsdException w:name="Smart Hyperlink" w:semiHidden="1" w:unhideWhenUsed="1"/>
     <w:lsdException w:name="Hashtag" w:semiHidden="1" w:unhideWhenUsed="1"/>
     <w:lsdException w:name="Unresolved Mention" w:semiHidden="1" w:unhideWhenUsed="1"/>
-    <w:lsdException w:name="Smart Link" w:semiHidden="1" w:unhideWhenUsed="1"/>
   </w:latentStyles>
   <w:style w:type="paragraph" w:default="1" w:styleId="Normal">
     <w:name w:val="Normal"/>

</xml_diff>